<commit_message>
Documentacion para presentar plan de trabajo
</commit_message>
<xml_diff>
--- a/src/R/tesis/docs/Nota_presentacion_plan_directores.docx
+++ b/src/R/tesis/docs/Nota_presentacion_plan_directores.docx
@@ -4,43 +4,27 @@
   <w:body>
     <w:p>
       <w:pPr>
-        <w:pStyle w:val="Normal1"/>
+        <w:pStyle w:val="LOnormal"/>
         <w:jc w:val="right"/>
         <w:rPr/>
       </w:pPr>
       <w:r>
         <w:rPr/>
-        <w:t>Ciudad Autónoma de Buenos A</w:t>
-      </w:r>
-      <w:r>
-        <w:rPr/>
-        <w:t>i</w:t>
-      </w:r>
-      <w:r>
-        <w:rPr/>
-        <w:t xml:space="preserve">res, </w:t>
-      </w:r>
-      <w:r>
-        <w:rPr/>
-        <w:t>8 de julio</w:t>
-      </w:r>
-      <w:r>
-        <w:rPr/>
-        <w:t xml:space="preserve"> 2021</w:t>
-      </w:r>
-    </w:p>
-    <w:p>
-      <w:pPr>
-        <w:pStyle w:val="Normal1"/>
-        <w:rPr/>
-      </w:pPr>
-      <w:r>
-        <w:rPr/>
-      </w:r>
-    </w:p>
-    <w:p>
-      <w:pPr>
-        <w:pStyle w:val="Normal1"/>
+        <w:t>Ciudad Autónoma de Buenos Aires, 8 de julio 2021</w:t>
+      </w:r>
+    </w:p>
+    <w:p>
+      <w:pPr>
+        <w:pStyle w:val="LOnormal"/>
+        <w:rPr/>
+      </w:pPr>
+      <w:r>
+        <w:rPr/>
+      </w:r>
+    </w:p>
+    <w:p>
+      <w:pPr>
+        <w:pStyle w:val="LOnormal"/>
         <w:rPr/>
       </w:pPr>
       <w:r>
@@ -50,7 +34,7 @@
     </w:p>
     <w:p>
       <w:pPr>
-        <w:pStyle w:val="Normal1"/>
+        <w:pStyle w:val="LOnormal"/>
         <w:rPr/>
       </w:pPr>
       <w:r>
@@ -60,7 +44,7 @@
     </w:p>
     <w:p>
       <w:pPr>
-        <w:pStyle w:val="Normal1"/>
+        <w:pStyle w:val="LOnormal"/>
         <w:rPr/>
       </w:pPr>
       <w:r>
@@ -70,7 +54,7 @@
     </w:p>
     <w:p>
       <w:pPr>
-        <w:pStyle w:val="Normal1"/>
+        <w:pStyle w:val="LOnormal"/>
         <w:rPr/>
       </w:pPr>
       <w:r>
@@ -80,16 +64,16 @@
     </w:p>
     <w:p>
       <w:pPr>
-        <w:pStyle w:val="Normal1"/>
-        <w:rPr/>
-      </w:pPr>
-      <w:r>
-        <w:rPr/>
-      </w:r>
-    </w:p>
-    <w:p>
-      <w:pPr>
-        <w:pStyle w:val="Normal1"/>
+        <w:pStyle w:val="LOnormal"/>
+        <w:rPr/>
+      </w:pPr>
+      <w:r>
+        <w:rPr/>
+      </w:r>
+    </w:p>
+    <w:p>
+      <w:pPr>
+        <w:pStyle w:val="LOnormal"/>
         <w:rPr/>
       </w:pPr>
       <w:r>
@@ -99,16 +83,16 @@
     </w:p>
     <w:p>
       <w:pPr>
-        <w:pStyle w:val="Normal1"/>
-        <w:rPr/>
-      </w:pPr>
-      <w:r>
-        <w:rPr/>
-      </w:r>
-    </w:p>
-    <w:p>
-      <w:pPr>
-        <w:pStyle w:val="Normal1"/>
+        <w:pStyle w:val="LOnormal"/>
+        <w:rPr/>
+      </w:pPr>
+      <w:r>
+        <w:rPr/>
+      </w:r>
+    </w:p>
+    <w:p>
+      <w:pPr>
+        <w:pStyle w:val="LOnormal"/>
         <w:ind w:firstLine="720"/>
         <w:jc w:val="left"/>
         <w:rPr/>
@@ -126,20 +110,12 @@
       </w:r>
       <w:r>
         <w:rPr/>
-        <w:t xml:space="preserve"> que llevaré adelante bajo la dirección del Dr. </w:t>
-      </w:r>
-      <w:r>
-        <w:rPr/>
-        <w:t>Andrés Farall</w:t>
-      </w:r>
-      <w:r>
-        <w:rPr/>
-        <w:t>.</w:t>
-      </w:r>
-    </w:p>
-    <w:p>
-      <w:pPr>
-        <w:pStyle w:val="Normal1"/>
+        <w:t xml:space="preserve"> que llevaré adelante bajo la dirección del Dr. Andrés Farall.</w:t>
+      </w:r>
+    </w:p>
+    <w:p>
+      <w:pPr>
+        <w:pStyle w:val="LOnormal"/>
         <w:jc w:val="left"/>
         <w:rPr/>
       </w:pPr>
@@ -149,68 +125,28 @@
     </w:p>
     <w:p>
       <w:pPr>
-        <w:pStyle w:val="Normal1"/>
+        <w:pStyle w:val="LOnormal"/>
         <w:jc w:val="left"/>
         <w:rPr/>
       </w:pPr>
       <w:r>
         <w:rPr/>
         <w:tab/>
-        <w:t xml:space="preserve">Adjunto a la presente, el Plan de Tesis, </w:t>
-      </w:r>
-      <w:r>
-        <w:rPr/>
-        <w:t>el</w:t>
-      </w:r>
-      <w:r>
-        <w:rPr/>
-        <w:t xml:space="preserve"> </w:t>
-      </w:r>
-      <w:r>
-        <w:rPr/>
-        <w:t>c</w:t>
-      </w:r>
-      <w:r>
-        <w:rPr/>
-        <w:t xml:space="preserve">urriculum </w:t>
-      </w:r>
-      <w:r>
-        <w:rPr/>
-        <w:t>v</w:t>
-      </w:r>
-      <w:r>
-        <w:rPr/>
-        <w:t>it</w:t>
-      </w:r>
-      <w:r>
-        <w:rPr/>
-        <w:t>a</w:t>
-      </w:r>
-      <w:r>
-        <w:rPr/>
-        <w:t xml:space="preserve">e del director propuesto, y </w:t>
-      </w:r>
-      <w:r>
-        <w:rPr/>
-        <w:t>su</w:t>
-      </w:r>
-      <w:r>
-        <w:rPr/>
-        <w:t xml:space="preserve"> nota de aceptación.</w:t>
-      </w:r>
-    </w:p>
-    <w:p>
-      <w:pPr>
-        <w:pStyle w:val="Normal1"/>
-        <w:rPr/>
-      </w:pPr>
-      <w:r>
-        <w:rPr/>
-      </w:r>
-    </w:p>
-    <w:p>
-      <w:pPr>
-        <w:pStyle w:val="Normal1"/>
+        <w:t>Adjunto a la presente, el Plan de Tesis, el currículum vitae del director propuesto, y su nota de aceptación.</w:t>
+      </w:r>
+    </w:p>
+    <w:p>
+      <w:pPr>
+        <w:pStyle w:val="LOnormal"/>
+        <w:rPr/>
+      </w:pPr>
+      <w:r>
+        <w:rPr/>
+      </w:r>
+    </w:p>
+    <w:p>
+      <w:pPr>
+        <w:pStyle w:val="LOnormal"/>
         <w:rPr/>
       </w:pPr>
       <w:r>
@@ -221,16 +157,16 @@
     </w:p>
     <w:p>
       <w:pPr>
-        <w:pStyle w:val="Normal1"/>
-        <w:rPr/>
-      </w:pPr>
-      <w:r>
-        <w:rPr/>
-      </w:r>
-    </w:p>
-    <w:p>
-      <w:pPr>
-        <w:pStyle w:val="Normal1"/>
+        <w:pStyle w:val="LOnormal"/>
+        <w:rPr/>
+      </w:pPr>
+      <w:r>
+        <w:rPr/>
+      </w:r>
+    </w:p>
+    <w:p>
+      <w:pPr>
+        <w:pStyle w:val="LOnormal"/>
         <w:ind w:hanging="0"/>
         <w:jc w:val="left"/>
         <w:rPr/>
@@ -243,79 +179,79 @@
     </w:p>
     <w:p>
       <w:pPr>
-        <w:pStyle w:val="Normal1"/>
-        <w:rPr/>
-      </w:pPr>
-      <w:r>
-        <w:rPr/>
-      </w:r>
-    </w:p>
-    <w:p>
-      <w:pPr>
-        <w:pStyle w:val="Normal1"/>
-        <w:rPr/>
-      </w:pPr>
-      <w:r>
-        <w:rPr/>
-      </w:r>
-    </w:p>
-    <w:p>
-      <w:pPr>
-        <w:pStyle w:val="Normal1"/>
-        <w:rPr/>
-      </w:pPr>
-      <w:r>
-        <w:rPr/>
-      </w:r>
-    </w:p>
-    <w:p>
-      <w:pPr>
-        <w:pStyle w:val="Normal1"/>
-        <w:rPr/>
-      </w:pPr>
-      <w:r>
-        <w:rPr/>
-      </w:r>
-    </w:p>
-    <w:p>
-      <w:pPr>
-        <w:pStyle w:val="Normal1"/>
-        <w:rPr/>
-      </w:pPr>
-      <w:r>
-        <w:rPr/>
-      </w:r>
-    </w:p>
-    <w:p>
-      <w:pPr>
-        <w:pStyle w:val="Normal1"/>
-        <w:rPr/>
-      </w:pPr>
-      <w:r>
-        <w:rPr/>
-      </w:r>
-    </w:p>
-    <w:p>
-      <w:pPr>
-        <w:pStyle w:val="Normal1"/>
-        <w:rPr/>
-      </w:pPr>
-      <w:r>
-        <w:rPr/>
-      </w:r>
-    </w:p>
-    <w:p>
-      <w:pPr>
-        <w:pStyle w:val="Normal1"/>
-        <w:rPr/>
-      </w:pPr>
-      <w:r>
-        <w:rPr/>
-      </w:r>
-    </w:p>
-    <w:p>
-      <w:pPr>
-        <w:pStyle w:val="Normal1"/>
+        <w:pStyle w:val="LOnormal"/>
+        <w:rPr/>
+      </w:pPr>
+      <w:r>
+        <w:rPr/>
+      </w:r>
+    </w:p>
+    <w:p>
+      <w:pPr>
+        <w:pStyle w:val="LOnormal"/>
+        <w:rPr/>
+      </w:pPr>
+      <w:r>
+        <w:rPr/>
+      </w:r>
+    </w:p>
+    <w:p>
+      <w:pPr>
+        <w:pStyle w:val="LOnormal"/>
+        <w:rPr/>
+      </w:pPr>
+      <w:r>
+        <w:rPr/>
+      </w:r>
+    </w:p>
+    <w:p>
+      <w:pPr>
+        <w:pStyle w:val="LOnormal"/>
+        <w:rPr/>
+      </w:pPr>
+      <w:r>
+        <w:rPr/>
+      </w:r>
+    </w:p>
+    <w:p>
+      <w:pPr>
+        <w:pStyle w:val="LOnormal"/>
+        <w:rPr/>
+      </w:pPr>
+      <w:r>
+        <w:rPr/>
+      </w:r>
+    </w:p>
+    <w:p>
+      <w:pPr>
+        <w:pStyle w:val="LOnormal"/>
+        <w:rPr/>
+      </w:pPr>
+      <w:r>
+        <w:rPr/>
+      </w:r>
+    </w:p>
+    <w:p>
+      <w:pPr>
+        <w:pStyle w:val="LOnormal"/>
+        <w:rPr/>
+      </w:pPr>
+      <w:r>
+        <w:rPr/>
+      </w:r>
+    </w:p>
+    <w:p>
+      <w:pPr>
+        <w:pStyle w:val="LOnormal"/>
+        <w:rPr/>
+      </w:pPr>
+      <w:r>
+        <w:rPr/>
+      </w:r>
+    </w:p>
+    <w:p>
+      <w:pPr>
+        <w:pStyle w:val="LOnormal"/>
         <w:jc w:val="right"/>
         <w:rPr/>
       </w:pPr>
@@ -328,287 +264,7 @@
         <w:tab/>
         <w:tab/>
         <w:tab/>
-      </w:r>
-      <w:r>
-        <w:rPr/>
         <w:t>Santiago Luis Rovere</w:t>
-      </w:r>
-    </w:p>
-    <w:p>
-      <w:pPr>
-        <w:pStyle w:val="Normal1"/>
-        <w:jc w:val="right"/>
-        <w:rPr/>
-      </w:pPr>
-      <w:r>
-        <w:rPr/>
-      </w:r>
-      <w:r>
-        <w:br w:type="page"/>
-      </w:r>
-    </w:p>
-    <w:p>
-      <w:pPr>
-        <w:pStyle w:val="Normal1"/>
-        <w:jc w:val="right"/>
-        <w:rPr/>
-      </w:pPr>
-      <w:r>
-        <w:rPr/>
-        <w:t xml:space="preserve">Ciudad Autónoma de Buenos AIres, </w:t>
-      </w:r>
-      <w:r>
-        <w:rPr/>
-        <w:t>8 de julio</w:t>
-      </w:r>
-      <w:r>
-        <w:rPr/>
-        <w:t xml:space="preserve"> 2021</w:t>
-      </w:r>
-    </w:p>
-    <w:p>
-      <w:pPr>
-        <w:pStyle w:val="Normal1"/>
-        <w:rPr/>
-      </w:pPr>
-      <w:r>
-        <w:rPr/>
-      </w:r>
-    </w:p>
-    <w:p>
-      <w:pPr>
-        <w:pStyle w:val="Normal1"/>
-        <w:rPr/>
-      </w:pPr>
-      <w:r>
-        <w:rPr/>
-        <w:t>Dr. Juan Esteban Kamienkowski</w:t>
-      </w:r>
-    </w:p>
-    <w:p>
-      <w:pPr>
-        <w:pStyle w:val="Normal1"/>
-        <w:rPr/>
-      </w:pPr>
-      <w:r>
-        <w:rPr/>
-        <w:t>Director de la Maestría de Explotación de Datos y Descubrimiento del Conocimiento</w:t>
-      </w:r>
-    </w:p>
-    <w:p>
-      <w:pPr>
-        <w:pStyle w:val="Normal1"/>
-        <w:rPr/>
-      </w:pPr>
-      <w:r>
-        <w:rPr/>
-        <w:t>Facultad de Ciencias Exactas y Naturales</w:t>
-      </w:r>
-    </w:p>
-    <w:p>
-      <w:pPr>
-        <w:pStyle w:val="Normal1"/>
-        <w:rPr/>
-      </w:pPr>
-      <w:r>
-        <w:rPr/>
-        <w:t>Universidad de Buenos Aires</w:t>
-      </w:r>
-    </w:p>
-    <w:p>
-      <w:pPr>
-        <w:pStyle w:val="Normal1"/>
-        <w:rPr/>
-      </w:pPr>
-      <w:r>
-        <w:rPr/>
-      </w:r>
-    </w:p>
-    <w:p>
-      <w:pPr>
-        <w:pStyle w:val="Normal1"/>
-        <w:rPr/>
-      </w:pPr>
-      <w:r>
-        <w:rPr/>
-        <w:t>De mi consideración,</w:t>
-      </w:r>
-    </w:p>
-    <w:p>
-      <w:pPr>
-        <w:pStyle w:val="Normal1"/>
-        <w:rPr/>
-      </w:pPr>
-      <w:r>
-        <w:rPr/>
-      </w:r>
-    </w:p>
-    <w:p>
-      <w:pPr>
-        <w:pStyle w:val="Normal1"/>
-        <w:ind w:firstLine="720"/>
-        <w:rPr/>
-      </w:pPr>
-      <w:r>
-        <w:rPr/>
-        <w:t xml:space="preserve">Por la presente, acepto cumplir el rol de DIRECTOR del Plan de Tesis titulado </w:t>
-      </w:r>
-      <w:r>
-        <w:rPr>
-          <w:b/>
-          <w:bCs/>
-        </w:rPr>
-        <w:t>“Estudio de impactos de sequías en rendimientos de cultivos agrícolas mediante métodos de aprendizaje automático”</w:t>
-      </w:r>
-      <w:r>
-        <w:rPr/>
-        <w:t xml:space="preserve"> que llevará adelante </w:t>
-      </w:r>
-      <w:r>
-        <w:rPr/>
-        <w:t>el</w:t>
-      </w:r>
-      <w:r>
-        <w:rPr/>
-        <w:t xml:space="preserve"> Ing. </w:t>
-      </w:r>
-      <w:r>
-        <w:rPr/>
-        <w:t>Santiago Luis Rovere.</w:t>
-      </w:r>
-    </w:p>
-    <w:p>
-      <w:pPr>
-        <w:pStyle w:val="Normal1"/>
-        <w:rPr/>
-      </w:pPr>
-      <w:r>
-        <w:rPr/>
-      </w:r>
-    </w:p>
-    <w:p>
-      <w:pPr>
-        <w:pStyle w:val="Normal1"/>
-        <w:rPr/>
-      </w:pPr>
-      <w:r>
-        <w:rPr/>
-        <w:tab/>
-        <w:t>Quedo a su disposición por cualquier consulta que derive de dicha presentación.</w:t>
-      </w:r>
-    </w:p>
-    <w:p>
-      <w:pPr>
-        <w:pStyle w:val="Normal1"/>
-        <w:rPr/>
-      </w:pPr>
-      <w:r>
-        <w:rPr/>
-      </w:r>
-    </w:p>
-    <w:p>
-      <w:pPr>
-        <w:pStyle w:val="Normal1"/>
-        <w:ind w:hanging="0"/>
-        <w:rPr/>
-      </w:pPr>
-      <w:r>
-        <w:rPr/>
-        <w:tab/>
-        <w:t>Saluda atentamente,</w:t>
-      </w:r>
-    </w:p>
-    <w:p>
-      <w:pPr>
-        <w:pStyle w:val="Normal1"/>
-        <w:rPr/>
-      </w:pPr>
-      <w:r>
-        <w:rPr/>
-      </w:r>
-    </w:p>
-    <w:p>
-      <w:pPr>
-        <w:pStyle w:val="Normal1"/>
-        <w:rPr/>
-      </w:pPr>
-      <w:r>
-        <w:rPr/>
-      </w:r>
-    </w:p>
-    <w:p>
-      <w:pPr>
-        <w:pStyle w:val="Normal1"/>
-        <w:rPr/>
-      </w:pPr>
-      <w:r>
-        <w:rPr/>
-      </w:r>
-    </w:p>
-    <w:p>
-      <w:pPr>
-        <w:pStyle w:val="Normal1"/>
-        <w:rPr/>
-      </w:pPr>
-      <w:r>
-        <w:rPr/>
-      </w:r>
-    </w:p>
-    <w:p>
-      <w:pPr>
-        <w:pStyle w:val="Normal1"/>
-        <w:rPr/>
-      </w:pPr>
-      <w:r>
-        <w:rPr/>
-      </w:r>
-    </w:p>
-    <w:p>
-      <w:pPr>
-        <w:pStyle w:val="Normal1"/>
-        <w:rPr/>
-      </w:pPr>
-      <w:r>
-        <w:rPr/>
-      </w:r>
-    </w:p>
-    <w:p>
-      <w:pPr>
-        <w:pStyle w:val="Normal1"/>
-        <w:rPr/>
-      </w:pPr>
-      <w:r>
-        <w:rPr/>
-      </w:r>
-    </w:p>
-    <w:p>
-      <w:pPr>
-        <w:pStyle w:val="Normal1"/>
-        <w:rPr/>
-      </w:pPr>
-      <w:r>
-        <w:rPr/>
-      </w:r>
-    </w:p>
-    <w:p>
-      <w:pPr>
-        <w:pStyle w:val="Normal1"/>
-        <w:jc w:val="right"/>
-        <w:rPr/>
-      </w:pPr>
-      <w:r>
-        <w:rPr/>
-        <w:tab/>
-        <w:tab/>
-        <w:tab/>
-        <w:tab/>
-        <w:tab/>
-        <w:tab/>
-        <w:tab/>
-      </w:r>
-      <w:r>
-        <w:rPr/>
-        <w:t>Andrés Farall</w:t>
       </w:r>
     </w:p>
     <w:sectPr>
@@ -630,7 +286,6 @@
     <w:rPrDefault>
       <w:rPr>
         <w:rFonts w:ascii="Arial" w:hAnsi="Arial" w:eastAsia="Arial" w:cs="Arial"/>
-        <w:sz w:val="22"/>
         <w:szCs w:val="22"/>
         <w:lang w:val="en-US" w:eastAsia="zh-CN" w:bidi="hi-IN"/>
       </w:rPr>
@@ -646,6 +301,7 @@
     <w:qFormat/>
     <w:pPr>
       <w:widowControl/>
+      <w:suppressAutoHyphens w:val="true"/>
       <w:bidi w:val="0"/>
       <w:spacing w:lineRule="auto" w:line="276" w:before="0" w:after="0"/>
       <w:jc w:val="left"/>
@@ -661,8 +317,8 @@
   </w:style>
   <w:style w:type="paragraph" w:styleId="Ttulo1">
     <w:name w:val="Heading 1"/>
-    <w:basedOn w:val="Normal1"/>
-    <w:next w:val="Normal1"/>
+    <w:basedOn w:val="LOnormal"/>
+    <w:next w:val="LOnormal"/>
     <w:qFormat/>
     <w:pPr>
       <w:keepNext w:val="true"/>
@@ -676,8 +332,8 @@
   </w:style>
   <w:style w:type="paragraph" w:styleId="Ttulo2">
     <w:name w:val="Heading 2"/>
-    <w:basedOn w:val="Normal1"/>
-    <w:next w:val="Normal1"/>
+    <w:basedOn w:val="LOnormal"/>
+    <w:next w:val="LOnormal"/>
     <w:qFormat/>
     <w:pPr>
       <w:keepNext w:val="true"/>
@@ -692,8 +348,8 @@
   </w:style>
   <w:style w:type="paragraph" w:styleId="Ttulo3">
     <w:name w:val="Heading 3"/>
-    <w:basedOn w:val="Normal1"/>
-    <w:next w:val="Normal1"/>
+    <w:basedOn w:val="LOnormal"/>
+    <w:next w:val="LOnormal"/>
     <w:qFormat/>
     <w:pPr>
       <w:keepNext w:val="true"/>
@@ -709,8 +365,8 @@
   </w:style>
   <w:style w:type="paragraph" w:styleId="Ttulo4">
     <w:name w:val="Heading 4"/>
-    <w:basedOn w:val="Normal1"/>
-    <w:next w:val="Normal1"/>
+    <w:basedOn w:val="LOnormal"/>
+    <w:next w:val="LOnormal"/>
     <w:qFormat/>
     <w:pPr>
       <w:keepNext w:val="true"/>
@@ -725,8 +381,8 @@
   </w:style>
   <w:style w:type="paragraph" w:styleId="Ttulo5">
     <w:name w:val="Heading 5"/>
-    <w:basedOn w:val="Normal1"/>
-    <w:next w:val="Normal1"/>
+    <w:basedOn w:val="LOnormal"/>
+    <w:next w:val="LOnormal"/>
     <w:qFormat/>
     <w:pPr>
       <w:keepNext w:val="true"/>
@@ -741,8 +397,8 @@
   </w:style>
   <w:style w:type="paragraph" w:styleId="Ttulo6">
     <w:name w:val="Heading 6"/>
-    <w:basedOn w:val="Normal1"/>
-    <w:next w:val="Normal1"/>
+    <w:basedOn w:val="LOnormal"/>
+    <w:next w:val="LOnormal"/>
     <w:qFormat/>
     <w:pPr>
       <w:keepNext w:val="true"/>
@@ -814,11 +470,12 @@
       <w:rFonts w:cs="Noto Sans Devanagari"/>
     </w:rPr>
   </w:style>
-  <w:style w:type="paragraph" w:styleId="Normal1" w:default="1">
+  <w:style w:type="paragraph" w:styleId="LOnormal" w:default="1">
     <w:name w:val="LO-normal"/>
     <w:qFormat/>
     <w:pPr>
       <w:widowControl/>
+      <w:suppressAutoHyphens w:val="true"/>
       <w:bidi w:val="0"/>
       <w:spacing w:lineRule="auto" w:line="276" w:before="0" w:after="0"/>
       <w:jc w:val="left"/>
@@ -834,8 +491,8 @@
   </w:style>
   <w:style w:type="paragraph" w:styleId="Ttulogeneral">
     <w:name w:val="Title"/>
-    <w:basedOn w:val="Normal1"/>
-    <w:next w:val="Normal1"/>
+    <w:basedOn w:val="LOnormal"/>
+    <w:next w:val="LOnormal"/>
     <w:qFormat/>
     <w:pPr>
       <w:keepNext w:val="true"/>
@@ -849,8 +506,8 @@
   </w:style>
   <w:style w:type="paragraph" w:styleId="Subttulo">
     <w:name w:val="Subtitle"/>
-    <w:basedOn w:val="Normal1"/>
-    <w:next w:val="Normal1"/>
+    <w:basedOn w:val="LOnormal"/>
+    <w:next w:val="LOnormal"/>
     <w:qFormat/>
     <w:pPr>
       <w:keepNext w:val="true"/>

</xml_diff>